<commit_message>
Updated resharper and added some logging
</commit_message>
<xml_diff>
--- a/Description.docx
+++ b/Description.docx
@@ -163,17 +163,7 @@
           <w:color w:val="333333"/>
           <w:lang w:eastAsia="en-GB"/>
         </w:rPr>
-        <w:t>Automated c</w:t>
-      </w:r>
-      <w:bookmarkStart w:id="0" w:name="_GoBack"/>
-      <w:bookmarkEnd w:id="0"/>
-      <w:r>
-        <w:rPr>
-          <w:rFonts w:eastAsia="Times New Roman" w:cs="Helvetica"/>
-          <w:color w:val="333333"/>
-          <w:lang w:eastAsia="en-GB"/>
-        </w:rPr>
-        <w:t>lean-up of completed transfers</w:t>
+        <w:t>Automated clean-up of completed transfers</w:t>
       </w:r>
     </w:p>
     <w:p>
@@ -211,6 +201,10 @@
         </w:rPr>
         <w:t xml:space="preserve"> if you would like to help contribute to future updates.</w:t>
       </w:r>
+    </w:p>
+    <w:p>
+      <w:bookmarkStart w:id="0" w:name="_GoBack"/>
+      <w:bookmarkEnd w:id="0"/>
     </w:p>
     <w:sectPr>
       <w:pgSz w:w="11906" w:h="16838"/>

</xml_diff>